<commit_message>
AUTO FROM WORK 16.08.2023 16:44:24,44
</commit_message>
<xml_diff>
--- a/ДОКУМЕНТАЦИЯ/Работа ТЭСА.docx
+++ b/ДОКУМЕНТАЦИЯ/Работа ТЭСА.docx
@@ -3,11 +3,250 @@
 <w:document xmlns:wpc="http://schemas.microsoft.com/office/word/2010/wordprocessingCanvas" xmlns:cx="http://schemas.microsoft.com/office/drawing/2014/chartex" xmlns:cx1="http://schemas.microsoft.com/office/drawing/2015/9/8/chartex" xmlns:cx2="http://schemas.microsoft.com/office/drawing/2015/10/21/chartex" xmlns:cx3="http://schemas.microsoft.com/office/drawing/2016/5/9/chartex" xmlns:cx4="http://schemas.microsoft.com/office/drawing/2016/5/10/chartex" xmlns:cx5="http://schemas.microsoft.com/office/drawing/2016/5/11/chartex" xmlns:cx6="http://schemas.microsoft.com/office/drawing/2016/5/12/chartex" xmlns:cx7="http://schemas.microsoft.com/office/drawing/2016/5/13/chartex" xmlns:cx8="http://schemas.microsoft.com/office/drawing/2016/5/14/chartex" xmlns:mc="http://schemas.openxmlformats.org/markup-compatibility/2006" xmlns:aink="http://schemas.microsoft.com/office/drawing/2016/ink" xmlns:am3d="http://schemas.microsoft.com/office/drawing/2017/model3d" xmlns:o="urn:schemas-microsoft-com:office:office" xmlns:oel="http://schemas.microsoft.com/office/2019/extlst" xmlns:r="http://schemas.openxmlformats.org/officeDocument/2006/relationships" xmlns:m="http://schemas.openxmlformats.org/officeDocument/2006/math" xmlns:v="urn:schemas-microsoft-com:vml" xmlns:wp14="http://schemas.microsoft.com/office/word/2010/wordprocessingDrawing" xmlns:wp="http://schemas.openxmlformats.org/drawingml/2006/wordprocessingDrawing" xmlns:w10="urn:schemas-microsoft-com:office:word" xmlns:w="http://schemas.openxmlformats.org/wordprocessingml/2006/main" xmlns:w14="http://schemas.microsoft.com/office/word/2010/wordml" xmlns:w15="http://schemas.microsoft.com/office/word/2012/wordml" xmlns:w16cex="http://schemas.microsoft.com/office/word/2018/wordml/cex" xmlns:w16cid="http://schemas.microsoft.com/office/word/2016/wordml/cid" xmlns:w16="http://schemas.microsoft.com/office/word/2018/wordml" xmlns:w16sdtdh="http://schemas.microsoft.com/office/word/2020/wordml/sdtdatahash" xmlns:w16se="http://schemas.microsoft.com/office/word/2015/wordml/symex" xmlns:wpg="http://schemas.microsoft.com/office/word/2010/wordprocessingGroup" xmlns:wpi="http://schemas.microsoft.com/office/word/2010/wordprocessingInk" xmlns:wne="http://schemas.microsoft.com/office/word/2006/wordml" xmlns:wps="http://schemas.microsoft.com/office/word/2010/wordprocessingShape" mc:Ignorable="w14 w15 w16se w16cid w16 w16cex w16sdtdh wp14">
   <w:body>
     <w:p>
-      <w:r>
+      <w:pPr>
+        <w:ind w:firstLine="851"/>
+        <w:rPr>
+          <w:lang w:val="ru-RU"/>
+        </w:rPr>
+      </w:pPr>
+      <w:r>
+        <w:rPr>
+          <w:lang w:val="ru-RU"/>
+        </w:rPr>
+        <w:t>Подключение прибора</w:t>
+      </w:r>
+      <w:r>
+        <w:rPr>
+          <w:lang w:val="ru-RU"/>
+        </w:rPr>
+        <w:t>:</w:t>
+      </w:r>
+    </w:p>
+    <w:p>
+      <w:pPr>
+        <w:ind w:firstLine="851"/>
+        <w:rPr>
+          <w:lang w:val="ru-RU"/>
+        </w:rPr>
+      </w:pPr>
+      <w:r>
+        <w:rPr>
+          <w:lang w:val="ru-RU"/>
+        </w:rPr>
+        <w:t xml:space="preserve">Необходимо перепаивать кабель, менять местами </w:t>
+      </w:r>
+      <w:proofErr w:type="spellStart"/>
+      <w:r>
+        <w:rPr>
+          <w:lang w:val="ru-RU"/>
+        </w:rPr>
+        <w:t>пины</w:t>
+      </w:r>
+      <w:proofErr w:type="spellEnd"/>
+      <w:r>
+        <w:rPr>
+          <w:lang w:val="ru-RU"/>
+        </w:rPr>
+        <w:t xml:space="preserve"> 2 и 3.</w:t>
+      </w:r>
+    </w:p>
+    <w:p>
+      <w:pPr>
+        <w:ind w:firstLine="851"/>
+        <w:rPr>
+          <w:lang w:val="ru-RU"/>
+        </w:rPr>
+      </w:pPr>
+      <w:r>
+        <w:rPr>
+          <w:lang w:val="ru-RU"/>
+        </w:rPr>
+        <w:t>Работает с портом на материнской плате, хоть как-то, с внешними адаптерами (</w:t>
+      </w:r>
+      <w:r>
+        <w:rPr>
+          <w:lang w:val="en-US"/>
+        </w:rPr>
+        <w:t>CH</w:t>
+      </w:r>
+      <w:r>
+        <w:rPr>
+          <w:lang w:val="ru-RU"/>
+        </w:rPr>
+        <w:t xml:space="preserve">-340, </w:t>
+      </w:r>
+      <w:r>
+        <w:rPr>
+          <w:lang w:val="en-US"/>
+        </w:rPr>
+        <w:t>PL</w:t>
+      </w:r>
+      <w:r>
+        <w:rPr>
+          <w:lang w:val="ru-RU"/>
+        </w:rPr>
+        <w:t xml:space="preserve">2303, </w:t>
+      </w:r>
+      <w:r>
+        <w:rPr>
+          <w:lang w:val="en-US"/>
+        </w:rPr>
+        <w:t>CP</w:t>
+      </w:r>
+      <w:r>
+        <w:rPr>
+          <w:lang w:val="ru-RU"/>
+        </w:rPr>
+        <w:t>2102)</w:t>
+      </w:r>
+      <w:r>
+        <w:rPr>
+          <w:lang w:val="ru-RU"/>
+        </w:rPr>
+        <w:t xml:space="preserve"> работать отказался даже через преобразователь уровней на </w:t>
+      </w:r>
+      <w:r>
+        <w:rPr>
+          <w:lang w:val="en-US"/>
+        </w:rPr>
+        <w:t>MAX</w:t>
+      </w:r>
+      <w:r>
+        <w:rPr>
+          <w:lang w:val="ru-RU"/>
+        </w:rPr>
+        <w:t>232</w:t>
+      </w:r>
+      <w:r>
+        <w:rPr>
+          <w:lang w:val="ru-RU"/>
+        </w:rPr>
+        <w:t>.</w:t>
+      </w:r>
+    </w:p>
+    <w:p>
+      <w:pPr>
+        <w:ind w:firstLine="851"/>
+        <w:rPr>
+          <w:lang w:val="ru-RU"/>
+        </w:rPr>
+      </w:pPr>
+      <w:r>
+        <w:rPr>
+          <w:lang w:val="ru-RU"/>
+        </w:rPr>
+        <w:t>Работа на иных скоростях кроме 57600</w:t>
+      </w:r>
+      <w:r>
+        <w:rPr>
+          <w:lang w:val="ru-RU"/>
+        </w:rPr>
+        <w:t xml:space="preserve"> или 56000</w:t>
+      </w:r>
+      <w:r>
+        <w:rPr>
+          <w:lang w:val="ru-RU"/>
+        </w:rPr>
+        <w:t xml:space="preserve"> – нет ответа</w:t>
+      </w:r>
+    </w:p>
+    <w:p>
+      <w:pPr>
+        <w:ind w:firstLine="851"/>
+        <w:rPr>
+          <w:lang w:val="ru-RU"/>
+        </w:rPr>
+      </w:pPr>
+      <w:r>
+        <w:rPr>
+          <w:lang w:val="ru-RU"/>
+        </w:rPr>
+        <w:t>Работа на скоростях 56000 и 57600 – ответ в 99% - заявленный код 15, крайне редко отвечает правильным пакетом, тем что и ожидался, при это</w:t>
+      </w:r>
+      <w:r>
+        <w:rPr>
+          <w:lang w:val="ru-RU"/>
+        </w:rPr>
+        <w:t>м</w:t>
+      </w:r>
+      <w:r>
+        <w:rPr>
+          <w:lang w:val="ru-RU"/>
+        </w:rPr>
+        <w:t xml:space="preserve"> </w:t>
+      </w:r>
+      <w:proofErr w:type="spellStart"/>
+      <w:r>
+        <w:rPr>
+          <w:lang w:val="ru-RU"/>
+        </w:rPr>
+        <w:t>сниффером</w:t>
+      </w:r>
+      <w:proofErr w:type="spellEnd"/>
+      <w:r>
+        <w:rPr>
+          <w:lang w:val="ru-RU"/>
+        </w:rPr>
+        <w:t xml:space="preserve"> ком-порта ведется контроль отправленных и принятых пакетов. Добавление к пакету </w:t>
+      </w:r>
+      <w:r>
+        <w:rPr>
+          <w:lang w:val="en-US"/>
+        </w:rPr>
+        <w:t>CR</w:t>
+      </w:r>
+      <w:r>
+        <w:rPr>
+          <w:lang w:val="ru-RU"/>
+        </w:rPr>
+        <w:t>/</w:t>
+      </w:r>
+      <w:r>
+        <w:rPr>
+          <w:lang w:val="en-US"/>
+        </w:rPr>
+        <w:t>CRLF</w:t>
+      </w:r>
+      <w:r>
+        <w:rPr>
+          <w:lang w:val="ru-RU"/>
+        </w:rPr>
+        <w:t xml:space="preserve"> ситуацию не меняет, добавление к пакету ведущего нуля иногда увеличивает шанс получить ответ 15.</w:t>
+      </w:r>
+    </w:p>
+    <w:p>
+      <w:pPr>
+        <w:ind w:firstLine="851"/>
+        <w:rPr>
+          <w:lang w:val="ru-RU"/>
+        </w:rPr>
+      </w:pPr>
+      <w:r>
+        <w:rPr>
+          <w:lang w:val="ru-RU"/>
+        </w:rPr>
+        <w:t>На скриншоте представлена частота ответа с ведущим нулем</w:t>
+      </w:r>
+      <w:r>
+        <w:rPr>
+          <w:lang w:val="ru-RU"/>
+        </w:rPr>
+        <w:t>.</w:t>
+      </w:r>
+    </w:p>
+    <w:p/>
+    <w:p>
+      <w:pPr>
+        <w:jc w:val="center"/>
+      </w:pPr>
+      <w:r>
+        <w:rPr>
+          <w:noProof/>
+        </w:rPr>
         <w:drawing>
-          <wp:inline distT="0" distB="0" distL="0" distR="0" wp14:anchorId="32DFB895" wp14:editId="4BB90285">
-            <wp:extent cx="5668166" cy="7087589"/>
-            <wp:effectExtent l="0" t="0" r="8890" b="0"/>
+          <wp:inline distT="0" distB="0" distL="0" distR="0" wp14:anchorId="32DFB895" wp14:editId="7AA9FDF6">
+            <wp:extent cx="4905630" cy="6134100"/>
+            <wp:effectExtent l="0" t="0" r="9525" b="0"/>
             <wp:docPr id="1252407269" name="Рисунок 1"/>
             <wp:cNvGraphicFramePr>
               <a:graphicFrameLocks xmlns:a="http://schemas.openxmlformats.org/drawingml/2006/main" noChangeAspect="1"/>
@@ -28,7 +267,7 @@
                   <pic:spPr>
                     <a:xfrm>
                       <a:off x="0" y="0"/>
-                      <a:ext cx="5668166" cy="7087589"/>
+                      <a:ext cx="4917737" cy="6149238"/>
                     </a:xfrm>
                     <a:prstGeom prst="rect">
                       <a:avLst/>
@@ -41,14 +280,136 @@
         </w:drawing>
       </w:r>
     </w:p>
-    <w:p/>
-    <w:p>
-      <w:r>
-        <w:lastRenderedPageBreak/>
+    <w:p>
+      <w:pPr>
+        <w:spacing w:after="160"/>
+        <w:jc w:val="left"/>
+      </w:pPr>
+      <w:r>
+        <w:br w:type="page"/>
+      </w:r>
+    </w:p>
+    <w:p>
+      <w:pPr>
+        <w:jc w:val="center"/>
+      </w:pPr>
+    </w:p>
+    <w:p>
+      <w:pPr>
+        <w:ind w:firstLine="851"/>
+        <w:rPr>
+          <w:lang w:val="en-US"/>
+        </w:rPr>
+      </w:pPr>
+      <w:r>
+        <w:rPr>
+          <w:lang w:val="ru-RU"/>
+        </w:rPr>
+        <w:t>Вариант ответа без ведущего нуля</w:t>
+      </w:r>
+      <w:r>
+        <w:rPr>
+          <w:lang w:val="ru-RU"/>
+        </w:rPr>
+        <w:t xml:space="preserve">, даже ответ 15 поступает значительно реже. Тут пример с </w:t>
+      </w:r>
+      <w:r>
+        <w:rPr>
+          <w:lang w:val="en-US"/>
+        </w:rPr>
+        <w:t>CR.</w:t>
+      </w:r>
+    </w:p>
+    <w:p>
+      <w:pPr>
+        <w:rPr>
+          <w:lang w:val="ru-RU"/>
+        </w:rPr>
+      </w:pPr>
+    </w:p>
+    <w:p>
+      <w:pPr>
+        <w:jc w:val="center"/>
+        <w:rPr>
+          <w:lang w:val="ru-RU"/>
+        </w:rPr>
+      </w:pPr>
+      <w:r>
+        <w:rPr>
+          <w:noProof/>
+        </w:rPr>
         <w:drawing>
-          <wp:inline distT="0" distB="0" distL="0" distR="0" wp14:anchorId="4281092E" wp14:editId="6D033FDC">
-            <wp:extent cx="5940425" cy="5855970"/>
-            <wp:effectExtent l="0" t="0" r="3175" b="0"/>
+          <wp:inline distT="0" distB="0" distL="0" distR="0" wp14:anchorId="36365879" wp14:editId="5954A9EC">
+            <wp:extent cx="4762500" cy="3146373"/>
+            <wp:effectExtent l="0" t="0" r="0" b="0"/>
+            <wp:docPr id="337766119" name="Рисунок 1"/>
+            <wp:cNvGraphicFramePr>
+              <a:graphicFrameLocks xmlns:a="http://schemas.openxmlformats.org/drawingml/2006/main" noChangeAspect="1"/>
+            </wp:cNvGraphicFramePr>
+            <a:graphic xmlns:a="http://schemas.openxmlformats.org/drawingml/2006/main">
+              <a:graphicData uri="http://schemas.openxmlformats.org/drawingml/2006/picture">
+                <pic:pic xmlns:pic="http://schemas.openxmlformats.org/drawingml/2006/picture">
+                  <pic:nvPicPr>
+                    <pic:cNvPr id="337766119" name=""/>
+                    <pic:cNvPicPr/>
+                  </pic:nvPicPr>
+                  <pic:blipFill>
+                    <a:blip r:embed="rId5"/>
+                    <a:stretch>
+                      <a:fillRect/>
+                    </a:stretch>
+                  </pic:blipFill>
+                  <pic:spPr>
+                    <a:xfrm>
+                      <a:off x="0" y="0"/>
+                      <a:ext cx="4765952" cy="3148653"/>
+                    </a:xfrm>
+                    <a:prstGeom prst="rect">
+                      <a:avLst/>
+                    </a:prstGeom>
+                  </pic:spPr>
+                </pic:pic>
+              </a:graphicData>
+            </a:graphic>
+          </wp:inline>
+        </w:drawing>
+      </w:r>
+    </w:p>
+    <w:p>
+      <w:pPr>
+        <w:jc w:val="center"/>
+        <w:rPr>
+          <w:lang w:val="ru-RU"/>
+        </w:rPr>
+      </w:pPr>
+    </w:p>
+    <w:p>
+      <w:pPr>
+        <w:ind w:firstLine="851"/>
+        <w:jc w:val="left"/>
+        <w:rPr>
+          <w:lang w:val="ru-RU"/>
+        </w:rPr>
+      </w:pPr>
+      <w:r>
+        <w:rPr>
+          <w:lang w:val="ru-RU"/>
+        </w:rPr>
+        <w:t>Настройки и вид терминала для тестирования</w:t>
+      </w:r>
+    </w:p>
+    <w:p>
+      <w:pPr>
+        <w:jc w:val="center"/>
+      </w:pPr>
+      <w:r>
+        <w:rPr>
+          <w:noProof/>
+        </w:rPr>
+        <w:drawing>
+          <wp:inline distT="0" distB="0" distL="0" distR="0" wp14:anchorId="4281092E" wp14:editId="74317F81">
+            <wp:extent cx="4579963" cy="4514850"/>
+            <wp:effectExtent l="0" t="0" r="0" b="0"/>
             <wp:docPr id="785401535" name="Рисунок 1"/>
             <wp:cNvGraphicFramePr>
               <a:graphicFrameLocks xmlns:a="http://schemas.openxmlformats.org/drawingml/2006/main" noChangeAspect="1"/>
@@ -61,7 +422,7 @@
                     <pic:cNvPicPr/>
                   </pic:nvPicPr>
                   <pic:blipFill>
-                    <a:blip r:embed="rId5"/>
+                    <a:blip r:embed="rId6"/>
                     <a:stretch>
                       <a:fillRect/>
                     </a:stretch>
@@ -69,7 +430,7 @@
                   <pic:spPr>
                     <a:xfrm>
                       <a:off x="0" y="0"/>
-                      <a:ext cx="5940425" cy="5855970"/>
+                      <a:ext cx="4595378" cy="4530046"/>
                     </a:xfrm>
                     <a:prstGeom prst="rect">
                       <a:avLst/>
@@ -82,15 +443,52 @@
         </w:drawing>
       </w:r>
     </w:p>
-    <w:p/>
-    <w:p>
-      <w:r>
+    <w:p>
+      <w:pPr>
+        <w:spacing w:after="160"/>
+        <w:jc w:val="left"/>
+      </w:pPr>
+      <w:r>
+        <w:br w:type="page"/>
+      </w:r>
+    </w:p>
+    <w:p>
+      <w:pPr>
+        <w:ind w:firstLine="709"/>
+        <w:jc w:val="left"/>
+        <w:rPr>
+          <w:lang w:val="ru-RU"/>
+        </w:rPr>
+      </w:pPr>
+      <w:r>
+        <w:rPr>
+          <w:lang w:val="ru-RU"/>
+        </w:rPr>
         <w:lastRenderedPageBreak/>
+        <w:t>Пример полученного правильного ответа от прибора</w:t>
+      </w:r>
+    </w:p>
+    <w:p>
+      <w:pPr>
+        <w:jc w:val="left"/>
+        <w:rPr>
+          <w:lang w:val="ru-RU"/>
+        </w:rPr>
+      </w:pPr>
+    </w:p>
+    <w:p>
+      <w:pPr>
+        <w:jc w:val="center"/>
+      </w:pPr>
+      <w:r>
+        <w:rPr>
+          <w:noProof/>
+        </w:rPr>
         <w:drawing>
-          <wp:inline distT="0" distB="0" distL="0" distR="0" wp14:anchorId="0ED683F3" wp14:editId="5690B474">
-            <wp:extent cx="5811061" cy="3839111"/>
-            <wp:effectExtent l="0" t="0" r="0" b="9525"/>
-            <wp:docPr id="337766119" name="Рисунок 1"/>
+          <wp:inline distT="0" distB="0" distL="0" distR="0" wp14:anchorId="051F5A1C" wp14:editId="1ED0872A">
+            <wp:extent cx="2305372" cy="3315163"/>
+            <wp:effectExtent l="0" t="0" r="0" b="0"/>
+            <wp:docPr id="1345973566" name="Рисунок 1"/>
             <wp:cNvGraphicFramePr>
               <a:graphicFrameLocks xmlns:a="http://schemas.openxmlformats.org/drawingml/2006/main" noChangeAspect="1"/>
             </wp:cNvGraphicFramePr>
@@ -98,11 +496,11 @@
               <a:graphicData uri="http://schemas.openxmlformats.org/drawingml/2006/picture">
                 <pic:pic xmlns:pic="http://schemas.openxmlformats.org/drawingml/2006/picture">
                   <pic:nvPicPr>
-                    <pic:cNvPr id="337766119" name=""/>
+                    <pic:cNvPr id="1345973566" name=""/>
                     <pic:cNvPicPr/>
                   </pic:nvPicPr>
                   <pic:blipFill>
-                    <a:blip r:embed="rId6"/>
+                    <a:blip r:embed="rId7"/>
                     <a:stretch>
                       <a:fillRect/>
                     </a:stretch>
@@ -110,7 +508,7 @@
                   <pic:spPr>
                     <a:xfrm>
                       <a:off x="0" y="0"/>
-                      <a:ext cx="5811061" cy="3839111"/>
+                      <a:ext cx="2305372" cy="3315163"/>
                     </a:xfrm>
                     <a:prstGeom prst="rect">
                       <a:avLst/>
@@ -123,8 +521,672 @@
         </w:drawing>
       </w:r>
     </w:p>
+    <w:p>
+      <w:pPr>
+        <w:jc w:val="center"/>
+      </w:pPr>
+    </w:p>
+    <w:p>
+      <w:pPr>
+        <w:ind w:firstLine="709"/>
+        <w:rPr>
+          <w:lang w:val="ru-RU"/>
+        </w:rPr>
+      </w:pPr>
+      <w:r>
+        <w:rPr>
+          <w:lang w:val="ru-RU"/>
+        </w:rPr>
+        <w:t>Пример правильного ответа на запрос о состоянии прибора, и тут и выше виден ещё правильный ответ с кодом 06</w:t>
+      </w:r>
+      <w:r>
+        <w:rPr>
+          <w:lang w:val="ru-RU"/>
+        </w:rPr>
+        <w:t>.</w:t>
+      </w:r>
+    </w:p>
+    <w:p>
+      <w:pPr>
+        <w:rPr>
+          <w:lang w:val="ru-RU"/>
+        </w:rPr>
+      </w:pPr>
+    </w:p>
+    <w:p>
+      <w:pPr>
+        <w:jc w:val="center"/>
+      </w:pPr>
+      <w:r>
+        <w:rPr>
+          <w:noProof/>
+        </w:rPr>
+        <w:drawing>
+          <wp:inline distT="0" distB="0" distL="0" distR="0" wp14:anchorId="038DA8CB" wp14:editId="6C911D41">
+            <wp:extent cx="3410426" cy="3572374"/>
+            <wp:effectExtent l="0" t="0" r="0" b="9525"/>
+            <wp:docPr id="1166780275" name="Рисунок 1"/>
+            <wp:cNvGraphicFramePr>
+              <a:graphicFrameLocks xmlns:a="http://schemas.openxmlformats.org/drawingml/2006/main" noChangeAspect="1"/>
+            </wp:cNvGraphicFramePr>
+            <a:graphic xmlns:a="http://schemas.openxmlformats.org/drawingml/2006/main">
+              <a:graphicData uri="http://schemas.openxmlformats.org/drawingml/2006/picture">
+                <pic:pic xmlns:pic="http://schemas.openxmlformats.org/drawingml/2006/picture">
+                  <pic:nvPicPr>
+                    <pic:cNvPr id="1166780275" name=""/>
+                    <pic:cNvPicPr/>
+                  </pic:nvPicPr>
+                  <pic:blipFill>
+                    <a:blip r:embed="rId8"/>
+                    <a:stretch>
+                      <a:fillRect/>
+                    </a:stretch>
+                  </pic:blipFill>
+                  <pic:spPr>
+                    <a:xfrm>
+                      <a:off x="0" y="0"/>
+                      <a:ext cx="3410426" cy="3572374"/>
+                    </a:xfrm>
+                    <a:prstGeom prst="rect">
+                      <a:avLst/>
+                    </a:prstGeom>
+                  </pic:spPr>
+                </pic:pic>
+              </a:graphicData>
+            </a:graphic>
+          </wp:inline>
+        </w:drawing>
+      </w:r>
+    </w:p>
     <w:p/>
-    <w:p/>
+    <w:p>
+      <w:pPr>
+        <w:ind w:firstLine="426"/>
+        <w:rPr>
+          <w:lang w:val="ru-RU"/>
+        </w:rPr>
+      </w:pPr>
+      <w:r>
+        <w:rPr>
+          <w:lang w:val="ru-RU"/>
+        </w:rPr>
+        <w:t xml:space="preserve">Операционная система </w:t>
+      </w:r>
+      <w:r>
+        <w:rPr>
+          <w:lang w:val="en-US"/>
+        </w:rPr>
+        <w:t>Windows</w:t>
+      </w:r>
+      <w:r>
+        <w:rPr>
+          <w:lang w:val="ru-RU"/>
+        </w:rPr>
+        <w:t xml:space="preserve"> 10</w:t>
+      </w:r>
+      <w:r>
+        <w:rPr>
+          <w:lang w:val="ru-RU"/>
+        </w:rPr>
+        <w:t xml:space="preserve">, настройки порта в самой системе </w:t>
+      </w:r>
+      <w:r>
+        <w:rPr>
+          <w:lang w:val="ru-RU"/>
+        </w:rPr>
+        <w:t>–</w:t>
+      </w:r>
+      <w:r>
+        <w:rPr>
+          <w:lang w:val="ru-RU"/>
+        </w:rPr>
+        <w:t xml:space="preserve"> </w:t>
+      </w:r>
+      <w:r>
+        <w:rPr>
+          <w:lang w:val="ru-RU"/>
+        </w:rPr>
+        <w:t xml:space="preserve">выставлены в соответствии с руководством, размер буфера приема и передачи </w:t>
+      </w:r>
+      <w:r>
+        <w:rPr>
+          <w:lang w:val="ru-RU"/>
+        </w:rPr>
+        <w:lastRenderedPageBreak/>
+        <w:t>в системе на работу влияния не оказывает, тестировалось на различных компьютерах, поведение на обоих полностью совпадает.</w:t>
+      </w:r>
+    </w:p>
+    <w:p>
+      <w:pPr>
+        <w:ind w:firstLine="851"/>
+        <w:rPr>
+          <w:lang w:val="ru-RU"/>
+        </w:rPr>
+      </w:pPr>
+      <w:r>
+        <w:rPr>
+          <w:lang w:val="ru-RU"/>
+        </w:rPr>
+        <w:t xml:space="preserve">На самом приборе при подключении генератора прямоугольных импульсов с </w:t>
+      </w:r>
+      <w:r>
+        <w:rPr>
+          <w:lang w:val="en-US"/>
+        </w:rPr>
+        <w:t>U</w:t>
+      </w:r>
+      <w:r>
+        <w:rPr>
+          <w:lang w:val="ru-RU"/>
+        </w:rPr>
+        <w:t>=5</w:t>
+      </w:r>
+      <w:r>
+        <w:rPr>
+          <w:lang w:val="en-US"/>
+        </w:rPr>
+        <w:t>V</w:t>
+      </w:r>
+      <w:r>
+        <w:rPr>
+          <w:lang w:val="ru-RU"/>
+        </w:rPr>
+        <w:t xml:space="preserve"> </w:t>
+      </w:r>
+      <w:r>
+        <w:rPr>
+          <w:lang w:val="ru-RU"/>
+        </w:rPr>
+        <w:t xml:space="preserve">и частотой от 5 до 50000 в режиме измерения </w:t>
+      </w:r>
+      <w:r>
+        <w:rPr>
+          <w:lang w:val="en-US"/>
+        </w:rPr>
+        <w:t>Hz</w:t>
+      </w:r>
+      <w:r>
+        <w:rPr>
+          <w:lang w:val="ru-RU"/>
+        </w:rPr>
+        <w:t xml:space="preserve"> </w:t>
+      </w:r>
+      <w:r>
+        <w:rPr>
+          <w:lang w:val="ru-RU"/>
+        </w:rPr>
+        <w:t>показания присутствуют и совпадают с показаниями генератора.</w:t>
+      </w:r>
+    </w:p>
+    <w:p>
+      <w:pPr>
+        <w:ind w:firstLine="851"/>
+        <w:rPr>
+          <w:lang w:val="ru-RU"/>
+        </w:rPr>
+      </w:pPr>
+      <w:r>
+        <w:rPr>
+          <w:lang w:val="ru-RU"/>
+        </w:rPr>
+        <w:t>Для отправки пакетов использовались различные терминалы, как самостоятельно разработанные для тестирования прибора, так и сторонних производителей.</w:t>
+      </w:r>
+    </w:p>
+    <w:p>
+      <w:pPr>
+        <w:ind w:firstLine="851"/>
+        <w:rPr>
+          <w:lang w:val="ru-RU"/>
+        </w:rPr>
+      </w:pPr>
+      <w:r>
+        <w:rPr>
+          <w:lang w:val="ru-RU"/>
+        </w:rPr>
+        <w:t>Кабель использовался как стандартный, длиной 1 метр, так и простой нуль-модемный длиной 30см.</w:t>
+      </w:r>
+    </w:p>
+    <w:p>
+      <w:pPr>
+        <w:ind w:firstLine="851"/>
+        <w:rPr>
+          <w:lang w:val="ru-RU"/>
+        </w:rPr>
+      </w:pPr>
+    </w:p>
+    <w:p>
+      <w:pPr>
+        <w:ind w:firstLine="851"/>
+        <w:rPr>
+          <w:lang w:val="ru-RU"/>
+        </w:rPr>
+      </w:pPr>
+    </w:p>
+    <w:p>
+      <w:pPr>
+        <w:ind w:firstLine="851"/>
+        <w:rPr>
+          <w:lang w:val="ru-RU"/>
+        </w:rPr>
+      </w:pPr>
+    </w:p>
+    <w:p>
+      <w:pPr>
+        <w:ind w:firstLine="851"/>
+        <w:rPr>
+          <w:lang w:val="ru-RU"/>
+        </w:rPr>
+      </w:pPr>
+    </w:p>
+    <w:p>
+      <w:pPr>
+        <w:ind w:firstLine="851"/>
+        <w:rPr>
+          <w:lang w:val="en-US"/>
+        </w:rPr>
+      </w:pPr>
+      <w:proofErr w:type="spellStart"/>
+      <w:r>
+        <w:rPr>
+          <w:lang w:val="en-US"/>
+        </w:rPr>
+        <w:t>Галка</w:t>
+      </w:r>
+      <w:proofErr w:type="spellEnd"/>
+      <w:r>
+        <w:rPr>
+          <w:lang w:val="en-US"/>
+        </w:rPr>
+        <w:t xml:space="preserve"> – </w:t>
+      </w:r>
+      <w:proofErr w:type="spellStart"/>
+      <w:r>
+        <w:rPr>
+          <w:lang w:val="en-US"/>
+        </w:rPr>
+        <w:t>установить</w:t>
+      </w:r>
+      <w:proofErr w:type="spellEnd"/>
+      <w:r>
+        <w:rPr>
+          <w:lang w:val="en-US"/>
+        </w:rPr>
+        <w:t xml:space="preserve"> ДУ</w:t>
+      </w:r>
+    </w:p>
+    <w:p>
+      <w:pPr>
+        <w:ind w:firstLine="851"/>
+        <w:rPr>
+          <w:lang w:val="en-US"/>
+        </w:rPr>
+      </w:pPr>
+    </w:p>
+    <w:p>
+      <w:pPr>
+        <w:ind w:firstLine="851"/>
+        <w:rPr>
+          <w:lang w:val="ru-RU"/>
+        </w:rPr>
+      </w:pPr>
+      <w:r>
+        <w:rPr>
+          <w:lang w:val="ru-RU"/>
+        </w:rPr>
+        <w:t>Прибор включился</w:t>
+      </w:r>
+    </w:p>
+    <w:p>
+      <w:pPr>
+        <w:spacing w:after="160"/>
+        <w:jc w:val="left"/>
+        <w:rPr>
+          <w:lang w:val="ru-RU"/>
+        </w:rPr>
+      </w:pPr>
+      <w:r>
+        <w:rPr>
+          <w:lang w:val="ru-RU"/>
+        </w:rPr>
+        <w:br w:type="page"/>
+      </w:r>
+    </w:p>
+    <w:p>
+      <w:pPr>
+        <w:ind w:firstLine="851"/>
+        <w:rPr>
+          <w:lang w:val="ru-RU"/>
+        </w:rPr>
+      </w:pPr>
+      <w:r>
+        <w:rPr>
+          <w:lang w:val="ru-RU"/>
+        </w:rPr>
+        <w:lastRenderedPageBreak/>
+        <w:drawing>
+          <wp:inline distT="0" distB="0" distL="0" distR="0" wp14:anchorId="0CBC576E" wp14:editId="3072D407">
+            <wp:extent cx="5877745" cy="4458322"/>
+            <wp:effectExtent l="0" t="0" r="8890" b="0"/>
+            <wp:docPr id="875280386" name="Рисунок 1"/>
+            <wp:cNvGraphicFramePr>
+              <a:graphicFrameLocks xmlns:a="http://schemas.openxmlformats.org/drawingml/2006/main" noChangeAspect="1"/>
+            </wp:cNvGraphicFramePr>
+            <a:graphic xmlns:a="http://schemas.openxmlformats.org/drawingml/2006/main">
+              <a:graphicData uri="http://schemas.openxmlformats.org/drawingml/2006/picture">
+                <pic:pic xmlns:pic="http://schemas.openxmlformats.org/drawingml/2006/picture">
+                  <pic:nvPicPr>
+                    <pic:cNvPr id="875280386" name=""/>
+                    <pic:cNvPicPr/>
+                  </pic:nvPicPr>
+                  <pic:blipFill>
+                    <a:blip r:embed="rId9"/>
+                    <a:stretch>
+                      <a:fillRect/>
+                    </a:stretch>
+                  </pic:blipFill>
+                  <pic:spPr>
+                    <a:xfrm>
+                      <a:off x="0" y="0"/>
+                      <a:ext cx="5877745" cy="4458322"/>
+                    </a:xfrm>
+                    <a:prstGeom prst="rect">
+                      <a:avLst/>
+                    </a:prstGeom>
+                  </pic:spPr>
+                </pic:pic>
+              </a:graphicData>
+            </a:graphic>
+          </wp:inline>
+        </w:drawing>
+      </w:r>
+    </w:p>
+    <w:p>
+      <w:pPr>
+        <w:ind w:firstLine="851"/>
+        <w:rPr>
+          <w:lang w:val="ru-RU"/>
+        </w:rPr>
+      </w:pPr>
+      <w:r>
+        <w:rPr>
+          <w:lang w:val="ru-RU"/>
+        </w:rPr>
+        <w:drawing>
+          <wp:inline distT="0" distB="0" distL="0" distR="0" wp14:anchorId="52AA462D" wp14:editId="6952FAF2">
+            <wp:extent cx="1676634" cy="3486637"/>
+            <wp:effectExtent l="0" t="0" r="0" b="0"/>
+            <wp:docPr id="1826358649" name="Рисунок 1"/>
+            <wp:cNvGraphicFramePr>
+              <a:graphicFrameLocks xmlns:a="http://schemas.openxmlformats.org/drawingml/2006/main" noChangeAspect="1"/>
+            </wp:cNvGraphicFramePr>
+            <a:graphic xmlns:a="http://schemas.openxmlformats.org/drawingml/2006/main">
+              <a:graphicData uri="http://schemas.openxmlformats.org/drawingml/2006/picture">
+                <pic:pic xmlns:pic="http://schemas.openxmlformats.org/drawingml/2006/picture">
+                  <pic:nvPicPr>
+                    <pic:cNvPr id="1826358649" name=""/>
+                    <pic:cNvPicPr/>
+                  </pic:nvPicPr>
+                  <pic:blipFill>
+                    <a:blip r:embed="rId10"/>
+                    <a:stretch>
+                      <a:fillRect/>
+                    </a:stretch>
+                  </pic:blipFill>
+                  <pic:spPr>
+                    <a:xfrm>
+                      <a:off x="0" y="0"/>
+                      <a:ext cx="1676634" cy="3486637"/>
+                    </a:xfrm>
+                    <a:prstGeom prst="rect">
+                      <a:avLst/>
+                    </a:prstGeom>
+                  </pic:spPr>
+                </pic:pic>
+              </a:graphicData>
+            </a:graphic>
+          </wp:inline>
+        </w:drawing>
+      </w:r>
+    </w:p>
+    <w:p>
+      <w:pPr>
+        <w:ind w:firstLine="851"/>
+        <w:rPr>
+          <w:lang w:val="ru-RU"/>
+        </w:rPr>
+      </w:pPr>
+    </w:p>
+    <w:p>
+      <w:pPr>
+        <w:ind w:firstLine="851"/>
+        <w:rPr>
+          <w:lang w:val="ru-RU"/>
+        </w:rPr>
+      </w:pPr>
+    </w:p>
+    <w:p>
+      <w:pPr>
+        <w:ind w:firstLine="851"/>
+        <w:rPr>
+          <w:lang w:val="ru-RU"/>
+        </w:rPr>
+      </w:pPr>
+    </w:p>
+    <w:p>
+      <w:pPr>
+        <w:ind w:firstLine="851"/>
+        <w:rPr>
+          <w:lang w:val="ru-RU"/>
+        </w:rPr>
+      </w:pPr>
+      <w:r>
+        <w:rPr>
+          <w:lang w:val="ru-RU"/>
+        </w:rPr>
+        <w:t>Запрос состояния прибора</w:t>
+      </w:r>
+    </w:p>
+    <w:p>
+      <w:pPr>
+        <w:ind w:firstLine="851"/>
+        <w:rPr>
+          <w:lang w:val="ru-RU"/>
+        </w:rPr>
+      </w:pPr>
+      <w:r>
+        <w:rPr>
+          <w:lang w:val="ru-RU"/>
+        </w:rPr>
+        <w:lastRenderedPageBreak/>
+        <w:drawing>
+          <wp:inline distT="0" distB="0" distL="0" distR="0" wp14:anchorId="4E338137" wp14:editId="34148ED6">
+            <wp:extent cx="5940425" cy="2201545"/>
+            <wp:effectExtent l="0" t="0" r="3175" b="8255"/>
+            <wp:docPr id="1733516929" name="Рисунок 1"/>
+            <wp:cNvGraphicFramePr>
+              <a:graphicFrameLocks xmlns:a="http://schemas.openxmlformats.org/drawingml/2006/main" noChangeAspect="1"/>
+            </wp:cNvGraphicFramePr>
+            <a:graphic xmlns:a="http://schemas.openxmlformats.org/drawingml/2006/main">
+              <a:graphicData uri="http://schemas.openxmlformats.org/drawingml/2006/picture">
+                <pic:pic xmlns:pic="http://schemas.openxmlformats.org/drawingml/2006/picture">
+                  <pic:nvPicPr>
+                    <pic:cNvPr id="1733516929" name=""/>
+                    <pic:cNvPicPr/>
+                  </pic:nvPicPr>
+                  <pic:blipFill>
+                    <a:blip r:embed="rId11"/>
+                    <a:stretch>
+                      <a:fillRect/>
+                    </a:stretch>
+                  </pic:blipFill>
+                  <pic:spPr>
+                    <a:xfrm>
+                      <a:off x="0" y="0"/>
+                      <a:ext cx="5940425" cy="2201545"/>
+                    </a:xfrm>
+                    <a:prstGeom prst="rect">
+                      <a:avLst/>
+                    </a:prstGeom>
+                  </pic:spPr>
+                </pic:pic>
+              </a:graphicData>
+            </a:graphic>
+          </wp:inline>
+        </w:drawing>
+      </w:r>
+    </w:p>
+    <w:p>
+      <w:pPr>
+        <w:ind w:firstLine="851"/>
+        <w:rPr>
+          <w:lang w:val="ru-RU"/>
+        </w:rPr>
+      </w:pPr>
+    </w:p>
+    <w:p>
+      <w:pPr>
+        <w:ind w:firstLine="851"/>
+        <w:rPr>
+          <w:lang w:val="ru-RU"/>
+        </w:rPr>
+      </w:pPr>
+      <w:r>
+        <w:rPr>
+          <w:lang w:val="ru-RU"/>
+        </w:rPr>
+        <w:t>Передавать показания галочка</w:t>
+      </w:r>
+    </w:p>
+    <w:p>
+      <w:pPr>
+        <w:ind w:firstLine="851"/>
+        <w:rPr>
+          <w:lang w:val="en-US"/>
+        </w:rPr>
+      </w:pPr>
+      <w:r>
+        <w:rPr>
+          <w:lang w:val="ru-RU"/>
+        </w:rPr>
+        <w:t xml:space="preserve">На приборе 0,250 </w:t>
+      </w:r>
+      <w:proofErr w:type="spellStart"/>
+      <w:r>
+        <w:rPr>
+          <w:lang w:val="ru-RU"/>
+        </w:rPr>
+        <w:t>режик</w:t>
+      </w:r>
+      <w:proofErr w:type="spellEnd"/>
+      <w:r>
+        <w:rPr>
+          <w:lang w:val="ru-RU"/>
+        </w:rPr>
+        <w:t xml:space="preserve"> </w:t>
+      </w:r>
+      <w:r>
+        <w:rPr>
+          <w:lang w:val="en-US"/>
+        </w:rPr>
+        <w:t>kHz</w:t>
+      </w:r>
+    </w:p>
+    <w:p>
+      <w:pPr>
+        <w:ind w:firstLine="851"/>
+        <w:rPr>
+          <w:lang w:val="en-US"/>
+        </w:rPr>
+      </w:pPr>
+    </w:p>
+    <w:p>
+      <w:pPr>
+        <w:ind w:firstLine="851"/>
+        <w:rPr>
+          <w:lang w:val="en-US"/>
+        </w:rPr>
+      </w:pPr>
+      <w:r>
+        <w:rPr>
+          <w:lang w:val="en-US"/>
+        </w:rPr>
+        <w:drawing>
+          <wp:inline distT="0" distB="0" distL="0" distR="0" wp14:anchorId="429AF874" wp14:editId="4E3A57A7">
+            <wp:extent cx="5868219" cy="3210373"/>
+            <wp:effectExtent l="0" t="0" r="0" b="9525"/>
+            <wp:docPr id="360748516" name="Рисунок 1"/>
+            <wp:cNvGraphicFramePr>
+              <a:graphicFrameLocks xmlns:a="http://schemas.openxmlformats.org/drawingml/2006/main" noChangeAspect="1"/>
+            </wp:cNvGraphicFramePr>
+            <a:graphic xmlns:a="http://schemas.openxmlformats.org/drawingml/2006/main">
+              <a:graphicData uri="http://schemas.openxmlformats.org/drawingml/2006/picture">
+                <pic:pic xmlns:pic="http://schemas.openxmlformats.org/drawingml/2006/picture">
+                  <pic:nvPicPr>
+                    <pic:cNvPr id="360748516" name=""/>
+                    <pic:cNvPicPr/>
+                  </pic:nvPicPr>
+                  <pic:blipFill>
+                    <a:blip r:embed="rId12"/>
+                    <a:stretch>
+                      <a:fillRect/>
+                    </a:stretch>
+                  </pic:blipFill>
+                  <pic:spPr>
+                    <a:xfrm>
+                      <a:off x="0" y="0"/>
+                      <a:ext cx="5868219" cy="3210373"/>
+                    </a:xfrm>
+                    <a:prstGeom prst="rect">
+                      <a:avLst/>
+                    </a:prstGeom>
+                  </pic:spPr>
+                </pic:pic>
+              </a:graphicData>
+            </a:graphic>
+          </wp:inline>
+        </w:drawing>
+      </w:r>
+    </w:p>
+    <w:p>
+      <w:pPr>
+        <w:ind w:firstLine="851"/>
+        <w:rPr>
+          <w:lang w:val="en-US"/>
+        </w:rPr>
+      </w:pPr>
+    </w:p>
+    <w:p>
+      <w:pPr>
+        <w:ind w:firstLine="851"/>
+        <w:rPr>
+          <w:lang w:val="ru-RU"/>
+        </w:rPr>
+      </w:pPr>
+    </w:p>
+    <w:p>
+      <w:pPr>
+        <w:ind w:firstLine="851"/>
+        <w:rPr>
+          <w:lang w:val="ru-RU"/>
+        </w:rPr>
+      </w:pPr>
+    </w:p>
+    <w:p>
+      <w:pPr>
+        <w:ind w:firstLine="851"/>
+        <w:rPr>
+          <w:lang w:val="ru-RU"/>
+        </w:rPr>
+      </w:pPr>
+    </w:p>
+    <w:p>
+      <w:pPr>
+        <w:ind w:firstLine="851"/>
+        <w:rPr>
+          <w:lang w:val="ru-RU"/>
+        </w:rPr>
+      </w:pPr>
+    </w:p>
     <w:sectPr>
       <w:pgSz w:w="11906" w:h="16838"/>
       <w:pgMar w:top="1134" w:right="850" w:bottom="1134" w:left="1701" w:header="708" w:footer="708" w:gutter="0"/>

</xml_diff>